<commit_message>
D3 - base descrizioni
</commit_message>
<xml_diff>
--- a/Architettura/architettura.docx
+++ b/Architettura/architettura.docx
@@ -666,263 +666,220 @@
         <w:rPr>
           <w:highlight w:val="white"/>
         </w:rPr>
-        <w:lastRenderedPageBreak/>
         <w:t>Utenti e sistemi esterni</w:t>
       </w:r>
     </w:p>
     <w:p>
       <w:pPr>
-        <w:pStyle w:val="Titolo2"/>
         <w:rPr>
           <w:highlight w:val="white"/>
         </w:rPr>
       </w:pPr>
-      <w:r>
-        <w:rPr>
-          <w:highlight w:val="white"/>
-        </w:rPr>
-        <w:t>Gestione registrazione</w:t>
-      </w:r>
-    </w:p>
-    <w:p>
-      <w:pPr>
-        <w:pStyle w:val="Titolo2"/>
-      </w:pPr>
-      <w:r>
-        <w:t>Gestore credenziali utente</w:t>
-      </w:r>
-    </w:p>
-    <w:p>
-      <w:pPr>
-        <w:pStyle w:val="Titolo2"/>
-      </w:pPr>
-      <w:r>
-        <w:t>Gestione modifica credenziali</w:t>
-      </w:r>
-    </w:p>
-    <w:p>
-      <w:pPr>
-        <w:pStyle w:val="Titolo2"/>
-      </w:pPr>
-      <w:r>
-        <w:t>Gestione recupero password</w:t>
-      </w:r>
-    </w:p>
-    <w:p>
-      <w:pPr>
-        <w:pStyle w:val="Titolo2"/>
-      </w:pPr>
-      <w:r>
-        <w:t>Gestione login</w:t>
-      </w:r>
-    </w:p>
-    <w:p>
-      <w:pPr>
-        <w:pStyle w:val="Titolo2"/>
-      </w:pPr>
-      <w:r>
-        <w:t>Gestione eliminazione account</w:t>
-      </w:r>
-    </w:p>
-    <w:p>
-      <w:pPr>
-        <w:pStyle w:val="Titolo2"/>
-      </w:pPr>
-      <w:r>
-        <w:t>Gestore registro accessi</w:t>
-      </w:r>
-    </w:p>
-    <w:p>
-      <w:pPr>
-        <w:pStyle w:val="Titolo2"/>
-      </w:pPr>
-      <w:r>
-        <w:t>Gestione classifica globale</w:t>
-      </w:r>
-    </w:p>
-    <w:p>
-      <w:pPr>
-        <w:pStyle w:val="Titolo2"/>
-      </w:pPr>
-      <w:r>
-        <w:t>Gestione apertura e chiusura impianti</w:t>
-      </w:r>
-    </w:p>
-    <w:p>
-      <w:pPr>
-        <w:pStyle w:val="Titolo2"/>
-      </w:pPr>
-      <w:r>
-        <w:t>Grafica storico impianti</w:t>
-      </w:r>
-    </w:p>
-    <w:p>
-      <w:pPr>
-        <w:pStyle w:val="Titolo2"/>
-      </w:pPr>
-      <w:r>
-        <w:t>Gestione storico impianti utilizzati</w:t>
-      </w:r>
-    </w:p>
-    <w:p>
-      <w:pPr>
-        <w:pStyle w:val="Titolo2"/>
-      </w:pPr>
-      <w:r>
-        <w:t>Grafica stato impianti</w:t>
-      </w:r>
-    </w:p>
-    <w:p>
-      <w:pPr>
-        <w:pStyle w:val="Titolo2"/>
-      </w:pPr>
-      <w:r>
-        <w:t>Gestione affollamento impianto singolo</w:t>
-      </w:r>
-    </w:p>
-    <w:p>
-      <w:pPr>
-        <w:pStyle w:val="Titolo2"/>
-      </w:pPr>
-      <w:r>
-        <w:t>Widget informativo meteo</w:t>
-      </w:r>
-    </w:p>
-    <w:p>
-      <w:pPr>
-        <w:pStyle w:val="Titolo2"/>
-      </w:pPr>
-      <w:r>
-        <w:t>Gestione dati meteo</w:t>
-      </w:r>
-    </w:p>
-    <w:p>
-      <w:pPr>
-        <w:pStyle w:val="Titolo2"/>
-      </w:pPr>
-      <w:r>
-        <w:t>Grafica acquisto skipass</w:t>
-      </w:r>
-    </w:p>
-    <w:p>
-      <w:pPr>
-        <w:pStyle w:val="Titolo2"/>
-      </w:pPr>
-      <w:r>
-        <w:t>Gestione pagamento</w:t>
-      </w:r>
-    </w:p>
-    <w:p>
-      <w:pPr>
-        <w:pStyle w:val="Titolo2"/>
-      </w:pPr>
-      <w:r>
-        <w:t>Gestione sistema skipass preesistente</w:t>
-      </w:r>
-    </w:p>
-    <w:p>
-      <w:pPr>
-        <w:pStyle w:val="Titolo2"/>
-      </w:pPr>
-      <w:r>
-        <w:t>Gestione acquisti effettuati</w:t>
-      </w:r>
-    </w:p>
-    <w:p>
-      <w:pPr>
-        <w:pStyle w:val="Titolo2"/>
-      </w:pPr>
-      <w:r>
-        <w:t>Gestore numero skipass acquistabili</w:t>
-      </w:r>
-    </w:p>
-    <w:p>
-      <w:pPr>
-        <w:pStyle w:val="Titolo2"/>
-      </w:pPr>
-      <w:r>
-        <w:t>Grafica prenotazione lezione</w:t>
-      </w:r>
-    </w:p>
-    <w:p>
-      <w:pPr>
-        <w:pStyle w:val="Titolo2"/>
-      </w:pPr>
-      <w:r>
-        <w:t>Gestore maestri disponibili</w:t>
-      </w:r>
-    </w:p>
-    <w:p>
-      <w:pPr>
-        <w:pStyle w:val="Titolo2"/>
-      </w:pPr>
-      <w:r>
-        <w:t>Grafica gestione stato maestri</w:t>
-      </w:r>
-    </w:p>
-    <w:p>
-      <w:pPr>
-        <w:pStyle w:val="Titolo2"/>
-      </w:pPr>
-      <w:r>
-        <w:t>Visualizzazione storico skipass</w:t>
-      </w:r>
-    </w:p>
-    <w:p>
-      <w:pPr>
-        <w:pStyle w:val="Titolo2"/>
-      </w:pPr>
-      <w:r>
-        <w:t>Widget informativo skipass</w:t>
-      </w:r>
-    </w:p>
-    <w:p>
-      <w:pPr>
-        <w:pStyle w:val="Titolo2"/>
-      </w:pPr>
-      <w:r>
-        <w:t>Visualizzazione lezioni prenotate</w:t>
-      </w:r>
-    </w:p>
-    <w:p>
-      <w:pPr>
-        <w:pStyle w:val="Titolo2"/>
-      </w:pPr>
-      <w:r>
-        <w:t>Widget informativo lezioni</w:t>
-      </w:r>
-    </w:p>
-    <w:p>
-      <w:pPr>
-        <w:pStyle w:val="Titolo2"/>
-      </w:pPr>
-      <w:r>
-        <w:t>Gestione pubblicazione annunci</w:t>
-      </w:r>
-    </w:p>
-    <w:p>
-      <w:pPr>
-        <w:pStyle w:val="Titolo2"/>
-      </w:pPr>
-      <w:r>
-        <w:t>Widget annunci</w:t>
-      </w:r>
-    </w:p>
-    <w:p/>
-    <w:p>
-      <w:pPr>
-        <w:pStyle w:val="Titolo2"/>
-      </w:pPr>
-      <w:r>
-        <w:lastRenderedPageBreak/>
-        <w:t>Diagramma delle classi complessivo</w:t>
-      </w:r>
       <w:bookmarkStart w:id="3" w:name="_GoBack"/>
       <w:bookmarkEnd w:id="3"/>
     </w:p>
+    <w:p>
+      <w:pPr>
+        <w:pStyle w:val="Titolo2"/>
+        <w:rPr>
+          <w:highlight w:val="white"/>
+        </w:rPr>
+      </w:pPr>
+      <w:r>
+        <w:rPr>
+          <w:highlight w:val="white"/>
+        </w:rPr>
+        <w:t>Gestione widget meteorologico</w:t>
+      </w:r>
+    </w:p>
+    <w:p>
+      <w:pPr>
+        <w:rPr>
+          <w:highlight w:val="white"/>
+        </w:rPr>
+      </w:pPr>
+      <w:r>
+        <w:rPr>
+          <w:highlight w:val="white"/>
+        </w:rPr>
+        <w:t>Analizzando le componenti “Widget informativo meteo” e “Gestione dati meteo” queste sono state identificate come classi per la gestione e visualizzazione del widget dedicato alla visione delle condizioni meteorologiche. Di seguito il dettaglio di queste classi con i propri attributi e metodi.</w:t>
+      </w:r>
+    </w:p>
+    <w:p>
+      <w:pPr>
+        <w:jc w:val="center"/>
+        <w:rPr>
+          <w:highlight w:val="white"/>
+        </w:rPr>
+      </w:pPr>
+      <w:r>
+        <w:rPr>
+          <w:noProof/>
+        </w:rPr>
+        <w:lastRenderedPageBreak/>
+        <w:drawing>
+          <wp:inline distT="0" distB="0" distL="0" distR="0">
+            <wp:extent cx="4046899" cy="2272420"/>
+            <wp:effectExtent l="0" t="0" r="0" b="0"/>
+            <wp:docPr id="2" name="Elemento grafico 2"/>
+            <wp:cNvGraphicFramePr>
+              <a:graphicFrameLocks xmlns:a="http://schemas.openxmlformats.org/drawingml/2006/main" noChangeAspect="1"/>
+            </wp:cNvGraphicFramePr>
+            <a:graphic xmlns:a="http://schemas.openxmlformats.org/drawingml/2006/main">
+              <a:graphicData uri="http://schemas.openxmlformats.org/drawingml/2006/picture">
+                <pic:pic xmlns:pic="http://schemas.openxmlformats.org/drawingml/2006/picture">
+                  <pic:nvPicPr>
+                    <pic:cNvPr id="2" name="diagramma_classi_meteo.svg"/>
+                    <pic:cNvPicPr/>
+                  </pic:nvPicPr>
+                  <pic:blipFill rotWithShape="1">
+                    <a:blip r:embed="rId8">
+                      <a:extLst>
+                        <a:ext uri="{28A0092B-C50C-407E-A947-70E740481C1C}">
+                          <a14:useLocalDpi xmlns:a14="http://schemas.microsoft.com/office/drawing/2010/main" val="0"/>
+                        </a:ext>
+                        <a:ext uri="{96DAC541-7B7A-43D3-8B79-37D633B846F1}">
+                          <asvg:svgBlip xmlns:asvg="http://schemas.microsoft.com/office/drawing/2016/SVG/main" r:embed="rId9"/>
+                        </a:ext>
+                      </a:extLst>
+                    </a:blip>
+                    <a:srcRect l="1972" t="5839" r="5271" b="5343"/>
+                    <a:stretch/>
+                  </pic:blipFill>
+                  <pic:spPr bwMode="auto">
+                    <a:xfrm>
+                      <a:off x="0" y="0"/>
+                      <a:ext cx="4086748" cy="2294796"/>
+                    </a:xfrm>
+                    <a:prstGeom prst="rect">
+                      <a:avLst/>
+                    </a:prstGeom>
+                    <a:ln>
+                      <a:noFill/>
+                    </a:ln>
+                    <a:extLst>
+                      <a:ext uri="{53640926-AAD7-44D8-BBD7-CCE9431645EC}">
+                        <a14:shadowObscured xmlns:a14="http://schemas.microsoft.com/office/drawing/2010/main"/>
+                      </a:ext>
+                    </a:extLst>
+                  </pic:spPr>
+                </pic:pic>
+              </a:graphicData>
+            </a:graphic>
+          </wp:inline>
+        </w:drawing>
+      </w:r>
+    </w:p>
+    <w:p>
+      <w:pPr>
+        <w:rPr>
+          <w:highlight w:val="white"/>
+        </w:rPr>
+      </w:pPr>
+    </w:p>
+    <w:p>
+      <w:pPr>
+        <w:pStyle w:val="Titolo2"/>
+      </w:pPr>
+      <w:r>
+        <w:t>Gest</w:t>
+      </w:r>
+      <w:r>
+        <w:t>ione stato impianti</w:t>
+      </w:r>
+    </w:p>
+    <w:p/>
+    <w:p>
+      <w:pPr>
+        <w:pStyle w:val="Titolo2"/>
+      </w:pPr>
+      <w:r>
+        <w:t xml:space="preserve">Gestione </w:t>
+      </w:r>
+      <w:r>
+        <w:t>classifica Globale</w:t>
+      </w:r>
+    </w:p>
+    <w:p>
+      <w:r>
+        <w:t>Analizzando la componente “Gestione classifica Globale” è stata identificata come classe responsabile della visualizzazione della classifica globale. Definiamo ora la classe e le relative classi ad essa collegate.</w:t>
+      </w:r>
+    </w:p>
+    <w:p/>
+    <w:p>
+      <w:pPr>
+        <w:jc w:val="center"/>
+      </w:pPr>
+      <w:r>
+        <w:rPr>
+          <w:noProof/>
+        </w:rPr>
+        <w:drawing>
+          <wp:inline distT="0" distB="0" distL="0" distR="0">
+            <wp:extent cx="4868320" cy="2067950"/>
+            <wp:effectExtent l="0" t="0" r="8890" b="8890"/>
+            <wp:docPr id="3" name="Elemento grafico 3"/>
+            <wp:cNvGraphicFramePr>
+              <a:graphicFrameLocks xmlns:a="http://schemas.openxmlformats.org/drawingml/2006/main" noChangeAspect="1"/>
+            </wp:cNvGraphicFramePr>
+            <a:graphic xmlns:a="http://schemas.openxmlformats.org/drawingml/2006/main">
+              <a:graphicData uri="http://schemas.openxmlformats.org/drawingml/2006/picture">
+                <pic:pic xmlns:pic="http://schemas.openxmlformats.org/drawingml/2006/picture">
+                  <pic:nvPicPr>
+                    <pic:cNvPr id="3" name="diagramma_classifica_globale.svg"/>
+                    <pic:cNvPicPr/>
+                  </pic:nvPicPr>
+                  <pic:blipFill>
+                    <a:blip r:embed="rId10" cstate="print">
+                      <a:extLst>
+                        <a:ext uri="{28A0092B-C50C-407E-A947-70E740481C1C}">
+                          <a14:useLocalDpi xmlns:a14="http://schemas.microsoft.com/office/drawing/2010/main" val="0"/>
+                        </a:ext>
+                        <a:ext uri="{96DAC541-7B7A-43D3-8B79-37D633B846F1}">
+                          <asvg:svgBlip xmlns:asvg="http://schemas.microsoft.com/office/drawing/2016/SVG/main" r:embed="rId11"/>
+                        </a:ext>
+                      </a:extLst>
+                    </a:blip>
+                    <a:stretch>
+                      <a:fillRect/>
+                    </a:stretch>
+                  </pic:blipFill>
+                  <pic:spPr>
+                    <a:xfrm>
+                      <a:off x="0" y="0"/>
+                      <a:ext cx="4895678" cy="2079571"/>
+                    </a:xfrm>
+                    <a:prstGeom prst="rect">
+                      <a:avLst/>
+                    </a:prstGeom>
+                  </pic:spPr>
+                </pic:pic>
+              </a:graphicData>
+            </a:graphic>
+          </wp:inline>
+        </w:drawing>
+      </w:r>
+    </w:p>
+    <w:p/>
+    <w:p>
+      <w:pPr>
+        <w:pStyle w:val="Titolo2"/>
+      </w:pPr>
+      <w:r>
+        <w:t xml:space="preserve">Gestione </w:t>
+      </w:r>
+      <w:r>
+        <w:t>storico impianti</w:t>
+      </w:r>
+    </w:p>
+    <w:p>
+      <w:pPr>
+        <w:pStyle w:val="Titolo2"/>
+      </w:pPr>
+    </w:p>
     <w:sectPr>
-      <w:headerReference w:type="default" r:id="rId8"/>
-      <w:footerReference w:type="default" r:id="rId9"/>
+      <w:headerReference w:type="default" r:id="rId12"/>
+      <w:footerReference w:type="default" r:id="rId13"/>
       <w:pgSz w:w="11906" w:h="16838"/>
       <w:pgMar w:top="1417" w:right="1134" w:bottom="1134" w:left="1134" w:header="708" w:footer="708" w:gutter="0"/>
       <w:cols w:space="708"/>

</xml_diff>

<commit_message>
piccola modifica descrizione OCL
</commit_message>
<xml_diff>
--- a/Architettura/architettura.docx
+++ b/Architettura/architettura.docx
@@ -8908,27 +8908,13 @@
         <w:rPr>
           <w:highlight w:val="white"/>
         </w:rPr>
-        <w:t>Specifica OCL</w:t>
-      </w:r>
-    </w:p>
-    <w:p>
-      <w:pPr>
-        <w:rPr>
-          <w:highlight w:val="white"/>
-        </w:rPr>
-      </w:pPr>
-    </w:p>
-    <w:p>
-      <w:pPr>
-        <w:rPr>
-          <w:highlight w:val="white"/>
-        </w:rPr>
-      </w:pPr>
-      <w:r>
-        <w:rPr>
-          <w:highlight w:val="white"/>
-        </w:rPr>
-        <w:t>CLASSE – GESTIONE REGISTRAZIONE</w:t>
+        <w:t>Specifica OC</w:t>
+      </w:r>
+      <w:r>
+        <w:rPr>
+          <w:highlight w:val="white"/>
+        </w:rPr>
+        <w:t>L</w:t>
       </w:r>
     </w:p>
     <w:p>
@@ -9313,69 +9299,38 @@
         </w:rPr>
       </w:pPr>
       <w:r>
+        <w:t>Il metodo “</w:t>
+      </w:r>
+      <w:proofErr w:type="spellStart"/>
+      <w:r>
+        <w:t>riciestaModificaPassword</w:t>
+      </w:r>
+      <w:proofErr w:type="spellEnd"/>
+      <w:r>
+        <w:t>” della classe “</w:t>
+      </w:r>
+      <w:proofErr w:type="spellStart"/>
+      <w:r>
+        <w:t>GestoreCredenzialiUtente</w:t>
+      </w:r>
+      <w:proofErr w:type="spellEnd"/>
+      <w:r>
+        <w:t xml:space="preserve">” può essere eseguito solo da un utente di livello “Utente Registrato”. </w:t>
+      </w:r>
+      <w:r>
+        <w:rPr>
+          <w:highlight w:val="white"/>
+        </w:rPr>
+        <w:t>Questa condizione è espressa in OCL attraverso una precondizione con questo codice:</w:t>
+      </w:r>
+    </w:p>
+    <w:p/>
+    <w:p>
+      <w:r>
+        <w:rPr>
+          <w:noProof/>
+        </w:rPr>
         <w:lastRenderedPageBreak/>
-        <w:t>Il metodo “</w:t>
-      </w:r>
-      <w:proofErr w:type="spellStart"/>
-      <w:r>
-        <w:t>riciestaModificaPassword</w:t>
-      </w:r>
-      <w:proofErr w:type="spellEnd"/>
-      <w:r>
-        <w:t xml:space="preserve">” </w:t>
-      </w:r>
-      <w:r>
-        <w:t>de</w:t>
-      </w:r>
-      <w:r>
-        <w:t>lla classe “</w:t>
-      </w:r>
-      <w:proofErr w:type="spellStart"/>
-      <w:r>
-        <w:t>Gest</w:t>
-      </w:r>
-      <w:r>
-        <w:t>oreCredenzialiUtente</w:t>
-      </w:r>
-      <w:proofErr w:type="spellEnd"/>
-      <w:r>
-        <w:t xml:space="preserve">” può essere eseguito solo da un utente di livello “Utente Registrato”. </w:t>
-      </w:r>
-      <w:r>
-        <w:rPr>
-          <w:highlight w:val="white"/>
-        </w:rPr>
-        <w:t xml:space="preserve">Questa condizione è espressa in OCL attraverso una </w:t>
-      </w:r>
-      <w:proofErr w:type="spellStart"/>
-      <w:proofErr w:type="gramStart"/>
-      <w:r>
-        <w:rPr>
-          <w:highlight w:val="white"/>
-        </w:rPr>
-        <w:t>pre</w:t>
-      </w:r>
-      <w:proofErr w:type="spellEnd"/>
-      <w:r>
-        <w:rPr>
-          <w:highlight w:val="white"/>
-        </w:rPr>
-        <w:t xml:space="preserve"> condizione</w:t>
-      </w:r>
-      <w:proofErr w:type="gramEnd"/>
-      <w:r>
-        <w:rPr>
-          <w:highlight w:val="white"/>
-        </w:rPr>
-        <w:t xml:space="preserve"> con questo codice:</w:t>
-      </w:r>
-    </w:p>
-    <w:p/>
-    <w:p>
-      <w:r>
-        <w:rPr>
-          <w:noProof/>
-        </w:rPr>
         <w:drawing>
           <wp:inline distT="0" distB="0" distL="0" distR="0" wp14:anchorId="4751FAE6" wp14:editId="7CA021D2">
             <wp:extent cx="4197257" cy="531446"/>
@@ -9684,15 +9639,7 @@
         <w:t>is</w:t>
       </w:r>
       <w:r>
-        <w:t xml:space="preserve">ce esito positivo. Questa condizione è espressa in OCL tramite una </w:t>
-      </w:r>
-      <w:proofErr w:type="gramStart"/>
-      <w:r>
-        <w:t>pre-condizione</w:t>
-      </w:r>
-      <w:proofErr w:type="gramEnd"/>
-      <w:r>
-        <w:t xml:space="preserve"> con questo codice:</w:t>
+        <w:t>ce esito positivo. Questa condizione è espressa in OCL tramite una precondizione con questo codice:</w:t>
       </w:r>
     </w:p>
     <w:p>
@@ -9760,27 +9707,57 @@
     </w:p>
     <w:p>
       <w:r>
+        <w:t xml:space="preserve">La modifica delle credenziali di un utente può avvenire solo se questo </w:t>
+      </w:r>
+      <w:r>
+        <w:t>è loggato, cioè se ha una sessione attiva. Inoltre</w:t>
+      </w:r>
+      <w:r>
+        <w:t>,</w:t>
+      </w:r>
+      <w:r>
         <w:t xml:space="preserve"> </w:t>
       </w:r>
       <w:r>
-        <w:rPr>
-          <w:color w:val="538135" w:themeColor="accent6" w:themeShade="BF"/>
-        </w:rPr>
-        <w:t xml:space="preserve">Manca questo (lo faccio tra </w:t>
-      </w:r>
-      <w:proofErr w:type="gramStart"/>
-      <w:r>
-        <w:rPr>
-          <w:color w:val="538135" w:themeColor="accent6" w:themeShade="BF"/>
-        </w:rPr>
-        <w:t>10</w:t>
-      </w:r>
-      <w:proofErr w:type="gramEnd"/>
-      <w:r>
-        <w:rPr>
-          <w:color w:val="538135" w:themeColor="accent6" w:themeShade="BF"/>
-        </w:rPr>
-        <w:t xml:space="preserve"> minuti)</w:t>
+        <w:t xml:space="preserve">se la nuova password è inserita nel formato corretto si può procedere </w:t>
+      </w:r>
+      <w:r>
+        <w:t>alla modifica effettiva della password; perciò, il metodo “</w:t>
+      </w:r>
+      <w:proofErr w:type="spellStart"/>
+      <w:r>
+        <w:t>richiestaModificaPassword</w:t>
+      </w:r>
+      <w:proofErr w:type="spellEnd"/>
+      <w:r>
+        <w:t>” della classe “</w:t>
+      </w:r>
+      <w:proofErr w:type="spellStart"/>
+      <w:r>
+        <w:t>modificaCredenziali</w:t>
+      </w:r>
+      <w:proofErr w:type="spellEnd"/>
+      <w:r>
+        <w:t>” viene eseguito solo se il metodo “</w:t>
+      </w:r>
+      <w:proofErr w:type="spellStart"/>
+      <w:r>
+        <w:t>checkNuovaPassword</w:t>
+      </w:r>
+      <w:proofErr w:type="spellEnd"/>
+      <w:r>
+        <w:t>” della classe</w:t>
+      </w:r>
+      <w:r>
+        <w:t xml:space="preserve"> “</w:t>
+      </w:r>
+      <w:proofErr w:type="spellStart"/>
+      <w:r>
+        <w:t>GestioneModificaCredenziali</w:t>
+      </w:r>
+      <w:proofErr w:type="spellEnd"/>
+      <w:r>
+        <w:t>” restituisce esito positivo. Queste due condizioni sono espresse in OCL tramite una precondizione e post-condizione con questo codice:</w:t>
       </w:r>
     </w:p>
     <w:p>
@@ -9851,10 +9828,7 @@
     </w:p>
     <w:p>
       <w:r>
-        <w:t>Analizzando l</w:t>
-      </w:r>
-      <w:r>
-        <w:t>a componente “</w:t>
+        <w:t>Analizzando la componente “</w:t>
       </w:r>
       <w:r>
         <w:t>gestione recupero password”</w:t>
@@ -9971,166 +9945,161 @@
           <w:iCs/>
           <w:highlight w:val="white"/>
         </w:rPr>
-        <w:t>Ges</w:t>
-      </w:r>
+        <w:t>GestoreCredenzialiUtente</w:t>
+      </w:r>
+      <w:proofErr w:type="spellEnd"/>
       <w:r>
         <w:rPr>
           <w:i/>
           <w:iCs/>
           <w:highlight w:val="white"/>
         </w:rPr>
-        <w:t>toreCredenzialiUtente</w:t>
+        <w:t xml:space="preserve">” fa riferimento alla classe definita precedentemente. </w:t>
+      </w:r>
+    </w:p>
+    <w:p>
+      <w:pPr>
+        <w:pStyle w:val="Titolo3"/>
+      </w:pPr>
+      <w:r>
+        <w:t>Specifica OCL</w:t>
+      </w:r>
+    </w:p>
+    <w:p/>
+    <w:p>
+      <w:pPr>
+        <w:rPr>
+          <w:highlight w:val="white"/>
+        </w:rPr>
+      </w:pPr>
+      <w:r>
+        <w:rPr>
+          <w:highlight w:val="white"/>
+        </w:rPr>
+        <w:t xml:space="preserve">L’email </w:t>
+      </w:r>
+      <w:r>
+        <w:rPr>
+          <w:highlight w:val="white"/>
+        </w:rPr>
+        <w:t>per il recupero password</w:t>
+      </w:r>
+      <w:r>
+        <w:rPr>
+          <w:highlight w:val="white"/>
+        </w:rPr>
+        <w:t xml:space="preserve"> verrà inviata al server mail solo nel caso in cui </w:t>
+      </w:r>
+      <w:r>
+        <w:rPr>
+          <w:highlight w:val="white"/>
+        </w:rPr>
+        <w:t>la nuova password</w:t>
+      </w:r>
+      <w:r>
+        <w:rPr>
+          <w:highlight w:val="white"/>
+        </w:rPr>
+        <w:t xml:space="preserve"> sia stat</w:t>
+      </w:r>
+      <w:r>
+        <w:rPr>
+          <w:highlight w:val="white"/>
+        </w:rPr>
+        <w:t xml:space="preserve">a </w:t>
+      </w:r>
+      <w:r>
+        <w:rPr>
+          <w:highlight w:val="white"/>
+        </w:rPr>
+        <w:t>inserit</w:t>
+      </w:r>
+      <w:r>
+        <w:rPr>
+          <w:highlight w:val="white"/>
+        </w:rPr>
+        <w:t>a</w:t>
+      </w:r>
+      <w:r>
+        <w:rPr>
+          <w:highlight w:val="white"/>
+        </w:rPr>
+        <w:t xml:space="preserve"> nel formato corretto; perciò, se il metodo “</w:t>
+      </w:r>
+      <w:proofErr w:type="spellStart"/>
+      <w:r>
+        <w:rPr>
+          <w:highlight w:val="white"/>
+        </w:rPr>
+        <w:t>checkEmailPassword</w:t>
       </w:r>
       <w:proofErr w:type="spellEnd"/>
       <w:r>
         <w:rPr>
-          <w:i/>
-          <w:iCs/>
-          <w:highlight w:val="white"/>
-        </w:rPr>
-        <w:t xml:space="preserve">” fa riferimento alla classe definita precedentemente. </w:t>
-      </w:r>
-    </w:p>
-    <w:p>
-      <w:pPr>
-        <w:pStyle w:val="Titolo3"/>
-      </w:pPr>
-      <w:r>
-        <w:t>Specifica OCL</w:t>
-      </w:r>
-    </w:p>
-    <w:p/>
-    <w:p>
-      <w:pPr>
-        <w:rPr>
-          <w:highlight w:val="white"/>
-        </w:rPr>
-      </w:pPr>
-      <w:r>
-        <w:rPr>
-          <w:highlight w:val="white"/>
-        </w:rPr>
-        <w:t xml:space="preserve">L’email </w:t>
-      </w:r>
-      <w:r>
-        <w:rPr>
-          <w:highlight w:val="white"/>
-        </w:rPr>
-        <w:t>per il recupero password</w:t>
-      </w:r>
-      <w:r>
-        <w:rPr>
-          <w:highlight w:val="white"/>
-        </w:rPr>
-        <w:t xml:space="preserve"> verrà inviata al server mail solo nel caso in cui </w:t>
-      </w:r>
-      <w:r>
-        <w:rPr>
-          <w:highlight w:val="white"/>
-        </w:rPr>
-        <w:t>la nuova password</w:t>
-      </w:r>
-      <w:r>
-        <w:rPr>
-          <w:highlight w:val="white"/>
-        </w:rPr>
-        <w:t xml:space="preserve"> sia stat</w:t>
-      </w:r>
-      <w:r>
-        <w:rPr>
-          <w:highlight w:val="white"/>
-        </w:rPr>
-        <w:t xml:space="preserve">a </w:t>
-      </w:r>
-      <w:r>
-        <w:rPr>
-          <w:highlight w:val="white"/>
-        </w:rPr>
-        <w:t>inserit</w:t>
-      </w:r>
-      <w:r>
-        <w:rPr>
-          <w:highlight w:val="white"/>
-        </w:rPr>
-        <w:t>a</w:t>
-      </w:r>
-      <w:r>
-        <w:rPr>
-          <w:highlight w:val="white"/>
-        </w:rPr>
-        <w:t xml:space="preserve"> nel formato corretto; perciò, se il metodo “</w:t>
+          <w:highlight w:val="white"/>
+        </w:rPr>
+        <w:t>” della classe “</w:t>
       </w:r>
       <w:proofErr w:type="spellStart"/>
       <w:r>
         <w:rPr>
           <w:highlight w:val="white"/>
         </w:rPr>
-        <w:t>checkEmailPassword</w:t>
+        <w:t>GestioneRe</w:t>
+      </w:r>
+      <w:r>
+        <w:rPr>
+          <w:highlight w:val="white"/>
+        </w:rPr>
+        <w:t>cuperoPassword</w:t>
       </w:r>
       <w:proofErr w:type="spellEnd"/>
       <w:r>
         <w:rPr>
           <w:highlight w:val="white"/>
         </w:rPr>
-        <w:t>” della classe “</w:t>
+        <w:t>” restituisce il valore booleano “</w:t>
       </w:r>
       <w:proofErr w:type="spellStart"/>
       <w:r>
         <w:rPr>
           <w:highlight w:val="white"/>
         </w:rPr>
-        <w:t>GestioneRe</w:t>
-      </w:r>
-      <w:r>
-        <w:rPr>
-          <w:highlight w:val="white"/>
-        </w:rPr>
-        <w:t>cuperoPassword</w:t>
+        <w:t>true</w:t>
       </w:r>
       <w:proofErr w:type="spellEnd"/>
       <w:r>
         <w:rPr>
           <w:highlight w:val="white"/>
         </w:rPr>
-        <w:t>” restituisce il valore booleano “</w:t>
+        <w:t>”, viene eseguito il metodo “</w:t>
       </w:r>
       <w:proofErr w:type="spellStart"/>
       <w:r>
         <w:rPr>
           <w:highlight w:val="white"/>
         </w:rPr>
-        <w:t>true</w:t>
+        <w:t>invioEmail</w:t>
+      </w:r>
+      <w:r>
+        <w:rPr>
+          <w:highlight w:val="white"/>
+        </w:rPr>
+        <w:t>RecuperoPassword</w:t>
       </w:r>
       <w:proofErr w:type="spellEnd"/>
       <w:r>
         <w:rPr>
           <w:highlight w:val="white"/>
         </w:rPr>
-        <w:t>”, viene eseguito il metodo “</w:t>
-      </w:r>
-      <w:proofErr w:type="spellStart"/>
-      <w:r>
-        <w:rPr>
-          <w:highlight w:val="white"/>
-        </w:rPr>
-        <w:t>invioEmail</w:t>
-      </w:r>
-      <w:r>
-        <w:rPr>
-          <w:highlight w:val="white"/>
-        </w:rPr>
-        <w:t>RecuperoPassword</w:t>
-      </w:r>
-      <w:proofErr w:type="spellEnd"/>
-      <w:r>
-        <w:rPr>
-          <w:highlight w:val="white"/>
-        </w:rPr>
         <w:t>” della stessa classe. Questa condizione è espressa in OCL tra una post-condizione con questo codice:</w:t>
       </w:r>
     </w:p>
     <w:p>
       <w:r>
+        <w:rPr>
+          <w:noProof/>
+        </w:rPr>
         <w:drawing>
           <wp:inline distT="0" distB="0" distL="0" distR="0" wp14:anchorId="57F923E1" wp14:editId="0BE252C5">
             <wp:extent cx="5283472" cy="476274"/>
@@ -10244,6 +10213,9 @@
     </w:p>
     <w:p>
       <w:r>
+        <w:rPr>
+          <w:noProof/>
+        </w:rPr>
         <w:drawing>
           <wp:inline distT="0" distB="0" distL="0" distR="0" wp14:anchorId="78C7FDD3" wp14:editId="2B616E4E">
             <wp:extent cx="5397777" cy="558829"/>
@@ -10363,7 +10335,7 @@
           <w:iCs/>
           <w:highlight w:val="white"/>
         </w:rPr>
-        <w:t>La classe “Gest</w:t>
+        <w:t>La classe “Gestione</w:t>
       </w:r>
       <w:r>
         <w:rPr>
@@ -10371,7 +10343,7 @@
           <w:iCs/>
           <w:highlight w:val="white"/>
         </w:rPr>
-        <w:t>ione</w:t>
+        <w:t xml:space="preserve"> sessione</w:t>
       </w:r>
       <w:r>
         <w:rPr>
@@ -10379,14 +10351,6 @@
           <w:iCs/>
           <w:highlight w:val="white"/>
         </w:rPr>
-        <w:t xml:space="preserve"> sessione</w:t>
-      </w:r>
-      <w:r>
-        <w:rPr>
-          <w:i/>
-          <w:iCs/>
-          <w:highlight w:val="white"/>
-        </w:rPr>
         <w:t xml:space="preserve">” fa riferimento alla classe definita precedentemente. </w:t>
       </w:r>
     </w:p>
@@ -10454,7 +10418,19 @@
         <w:rPr>
           <w:color w:val="538135" w:themeColor="accent6" w:themeShade="BF"/>
         </w:rPr>
-        <w:t>a sessione corrente dell’utente viene eliminata. ??’</w:t>
+        <w:t>a sessione corrente dell’utente viene eliminata</w:t>
+      </w:r>
+      <w:r>
+        <w:rPr>
+          <w:color w:val="538135" w:themeColor="accent6" w:themeShade="BF"/>
+        </w:rPr>
+        <w:t>/posta a 0</w:t>
+      </w:r>
+      <w:r>
+        <w:rPr>
+          <w:color w:val="538135" w:themeColor="accent6" w:themeShade="BF"/>
+        </w:rPr>
+        <w:t xml:space="preserve"> ??’</w:t>
       </w:r>
     </w:p>
     <w:p>
@@ -10541,6 +10517,9 @@
     </w:p>
     <w:p>
       <w:r>
+        <w:rPr>
+          <w:noProof/>
+        </w:rPr>
         <w:lastRenderedPageBreak/>
         <w:drawing>
           <wp:inline distT="0" distB="0" distL="0" distR="0" wp14:anchorId="1BBDAA5A" wp14:editId="563D0B92">
@@ -11066,6 +11045,7 @@
     <w:lsdException w:name="HTML Sample" w:semiHidden="1" w:unhideWhenUsed="1"/>
     <w:lsdException w:name="HTML Typewriter" w:semiHidden="1" w:unhideWhenUsed="1"/>
     <w:lsdException w:name="HTML Variable" w:semiHidden="1" w:unhideWhenUsed="1"/>
+    <w:lsdException w:name="Normal Table" w:semiHidden="1" w:unhideWhenUsed="1"/>
     <w:lsdException w:name="annotation subject" w:semiHidden="1" w:unhideWhenUsed="1"/>
     <w:lsdException w:name="No List" w:semiHidden="1" w:unhideWhenUsed="1"/>
     <w:lsdException w:name="Outline List 1" w:semiHidden="1" w:unhideWhenUsed="1"/>
@@ -11112,8 +11092,10 @@
     <w:lsdException w:name="Table Subtle 2" w:semiHidden="1" w:unhideWhenUsed="1"/>
     <w:lsdException w:name="Table Web 1" w:semiHidden="1" w:unhideWhenUsed="1"/>
     <w:lsdException w:name="Table Web 2" w:semiHidden="1" w:unhideWhenUsed="1"/>
+    <w:lsdException w:name="Table Web 3" w:semiHidden="1" w:unhideWhenUsed="1"/>
     <w:lsdException w:name="Balloon Text" w:semiHidden="1" w:unhideWhenUsed="1"/>
     <w:lsdException w:name="Table Grid" w:uiPriority="39"/>
+    <w:lsdException w:name="Table Theme" w:semiHidden="1" w:unhideWhenUsed="1"/>
     <w:lsdException w:name="Placeholder Text" w:semiHidden="1"/>
     <w:lsdException w:name="No Spacing" w:uiPriority="1" w:qFormat="1"/>
     <w:lsdException w:name="Light Shading" w:uiPriority="60"/>

</xml_diff>